<commit_message>
change lab 1 doc
</commit_message>
<xml_diff>
--- a/docs/Lab 1. Team and product requirements.docx
+++ b/docs/Lab 1. Team and product requirements.docx
@@ -127,16 +127,7 @@
           <w:szCs w:val="28"/>
           <w:lang w:val="uk-UA"/>
         </w:rPr>
-        <w:t>замовника</w:t>
-      </w:r>
-      <w:r>
-        <w:rPr>
-          <w:rFonts w:ascii="Times New Roman" w:hAnsi="Times New Roman" w:cs="Times New Roman"/>
-          <w:sz w:val="28"/>
-          <w:szCs w:val="28"/>
-          <w:lang w:val="uk-UA"/>
-        </w:rPr>
-        <w:t xml:space="preserve"> та скласти вимоги до продукту.</w:t>
+        <w:t>замовника та скласти вимоги до продукту.</w:t>
       </w:r>
     </w:p>
     <w:p>
@@ -159,93 +150,6 @@
           <w:lang w:val="uk-UA"/>
         </w:rPr>
         <w:t>Хід роботи:</w:t>
-      </w:r>
-    </w:p>
-    <w:p>
-      <w:pPr>
-        <w:spacing w:after="0" w:line="360" w:lineRule="auto"/>
-        <w:ind w:firstLine="567"/>
-        <w:jc w:val="both"/>
-        <w:rPr>
-          <w:rFonts w:ascii="Times New Roman" w:hAnsi="Times New Roman" w:cs="Times New Roman"/>
-          <w:sz w:val="28"/>
-          <w:szCs w:val="28"/>
-          <w:lang w:val="ru-RU"/>
-        </w:rPr>
-      </w:pPr>
-      <w:r>
-        <w:rPr>
-          <w:rFonts w:ascii="Times New Roman" w:hAnsi="Times New Roman" w:cs="Times New Roman"/>
-          <w:sz w:val="28"/>
-          <w:szCs w:val="28"/>
-          <w:lang w:val="uk-UA"/>
-        </w:rPr>
-        <w:t>Обговоривши поточну ситуацію на ринку, наша команда прийшла до виснов</w:t>
-      </w:r>
-      <w:r>
-        <w:rPr>
-          <w:rFonts w:ascii="Times New Roman" w:hAnsi="Times New Roman" w:cs="Times New Roman"/>
-          <w:sz w:val="28"/>
-          <w:szCs w:val="28"/>
-          <w:lang w:val="uk-UA"/>
-        </w:rPr>
-        <w:t xml:space="preserve">ку, що сучасному світові бракує </w:t>
-      </w:r>
-      <w:proofErr w:type="spellStart"/>
-      <w:r>
-        <w:rPr>
-          <w:rFonts w:ascii="Times New Roman" w:hAnsi="Times New Roman" w:cs="Times New Roman"/>
-          <w:sz w:val="28"/>
-          <w:szCs w:val="28"/>
-          <w:lang w:val="uk-UA"/>
-        </w:rPr>
-        <w:t>десктопного</w:t>
-      </w:r>
-      <w:proofErr w:type="spellEnd"/>
-      <w:r>
-        <w:rPr>
-          <w:rFonts w:ascii="Times New Roman" w:hAnsi="Times New Roman" w:cs="Times New Roman"/>
-          <w:sz w:val="28"/>
-          <w:szCs w:val="28"/>
-          <w:lang w:val="uk-UA"/>
-        </w:rPr>
-        <w:t xml:space="preserve"> додатка</w:t>
-      </w:r>
-      <w:r>
-        <w:rPr>
-          <w:rFonts w:ascii="Times New Roman" w:hAnsi="Times New Roman" w:cs="Times New Roman"/>
-          <w:sz w:val="28"/>
-          <w:szCs w:val="28"/>
-          <w:lang w:val="uk-UA"/>
-        </w:rPr>
-        <w:t xml:space="preserve"> </w:t>
-      </w:r>
-      <w:r>
-        <w:rPr>
-          <w:rFonts w:ascii="Times New Roman" w:hAnsi="Times New Roman" w:cs="Times New Roman"/>
-          <w:sz w:val="28"/>
-          <w:szCs w:val="28"/>
-          <w:lang w:val="uk-UA"/>
-        </w:rPr>
-        <w:t>для конвертації математичних і фізичних величин</w:t>
-      </w:r>
-      <w:r>
-        <w:rPr>
-          <w:rFonts w:ascii="Times New Roman" w:hAnsi="Times New Roman" w:cs="Times New Roman"/>
-          <w:sz w:val="28"/>
-          <w:szCs w:val="28"/>
-          <w:lang w:val="uk-UA"/>
-        </w:rPr>
-        <w:t xml:space="preserve"> з гарним та зручним у використанні інтерфейсом. </w:t>
-      </w:r>
-      <w:r>
-        <w:rPr>
-          <w:rFonts w:ascii="Times New Roman" w:hAnsi="Times New Roman" w:cs="Times New Roman"/>
-          <w:sz w:val="28"/>
-          <w:szCs w:val="28"/>
-          <w:lang w:val="uk-UA"/>
-        </w:rPr>
-        <w:t xml:space="preserve"> </w:t>
       </w:r>
     </w:p>
     <w:p>
@@ -867,7 +771,6 @@
           <w:szCs w:val="28"/>
           <w:lang w:val="uk-UA"/>
         </w:rPr>
-        <w:lastRenderedPageBreak/>
         <w:t>2 Програмний інтерфейс</w:t>
       </w:r>
       <w:bookmarkEnd w:id="2"/>
@@ -954,10 +857,11 @@
       <w:r>
         <w:rPr>
           <w:rFonts w:ascii="Times New Roman" w:hAnsi="Times New Roman" w:cs="Times New Roman"/>
-          <w:sz w:val="28"/>
-          <w:szCs w:val="28"/>
-          <w:lang w:val="ru-RU"/>
-        </w:rPr>
+          <w:noProof/>
+          <w:sz w:val="28"/>
+          <w:szCs w:val="28"/>
+        </w:rPr>
+        <w:lastRenderedPageBreak/>
         <w:drawing>
           <wp:anchor distT="0" distB="0" distL="114300" distR="114300" simplePos="0" relativeHeight="251658240" behindDoc="1" locked="0" layoutInCell="1" allowOverlap="1" wp14:anchorId="29D1ECA2" wp14:editId="756FD50C">
             <wp:simplePos x="0" y="0"/>
@@ -1134,16 +1038,16 @@
           <w:szCs w:val="28"/>
           <w:lang w:val="uk-UA"/>
         </w:rPr>
-        <w:t>Наш</w:t>
-      </w:r>
-      <w:r>
-        <w:rPr>
-          <w:rFonts w:ascii="Times New Roman" w:hAnsi="Times New Roman" w:cs="Times New Roman"/>
-          <w:sz w:val="28"/>
-          <w:szCs w:val="28"/>
-          <w:lang w:val="uk-UA"/>
-        </w:rPr>
-        <w:t xml:space="preserve"> додаток-</w:t>
+        <w:t>Д</w:t>
+      </w:r>
+      <w:r>
+        <w:rPr>
+          <w:rFonts w:ascii="Times New Roman" w:hAnsi="Times New Roman" w:cs="Times New Roman"/>
+          <w:sz w:val="28"/>
+          <w:szCs w:val="28"/>
+          <w:lang w:val="uk-UA"/>
+        </w:rPr>
+        <w:t>одаток-</w:t>
       </w:r>
       <w:r>
         <w:rPr>
@@ -1161,7 +1065,25 @@
           <w:szCs w:val="28"/>
           <w:lang w:val="uk-UA"/>
         </w:rPr>
-        <w:t xml:space="preserve"> обчислення будуть проводитися на клієнті, а значить нам не потрібно думати </w:t>
+        <w:t xml:space="preserve"> обчислення будуть проводитися на клієнті, а значить </w:t>
+      </w:r>
+      <w:r>
+        <w:rPr>
+          <w:rFonts w:ascii="Times New Roman" w:hAnsi="Times New Roman" w:cs="Times New Roman"/>
+          <w:sz w:val="28"/>
+          <w:szCs w:val="28"/>
+          <w:lang w:val="uk-UA"/>
+        </w:rPr>
+        <w:t>при розробці</w:t>
+      </w:r>
+      <w:r>
+        <w:rPr>
+          <w:rFonts w:ascii="Times New Roman" w:hAnsi="Times New Roman" w:cs="Times New Roman"/>
+          <w:sz w:val="28"/>
+          <w:szCs w:val="28"/>
+          <w:lang w:val="uk-UA"/>
+        </w:rPr>
+        <w:t xml:space="preserve"> не потрібно думати </w:t>
       </w:r>
       <w:r>
         <w:rPr>
@@ -1301,21 +1223,10 @@
           <w:szCs w:val="28"/>
           <w:lang w:val="uk-UA"/>
         </w:rPr>
-        <w:t xml:space="preserve"> Обм</w:t>
-      </w:r>
-      <w:bookmarkStart w:id="8" w:name="_GoBack"/>
-      <w:bookmarkEnd w:id="8"/>
-      <w:r>
-        <w:rPr>
-          <w:rFonts w:ascii="Times New Roman" w:hAnsi="Times New Roman" w:cs="Times New Roman"/>
-          <w:sz w:val="28"/>
-          <w:szCs w:val="28"/>
-          <w:lang w:val="uk-UA"/>
-        </w:rPr>
-        <w:t>еження на ОС не передбачаються.</w:t>
-      </w:r>
-      <w:bookmarkStart w:id="9" w:name="_Toc58176371"/>
-      <w:bookmarkStart w:id="10" w:name="_Toc59451143"/>
+        <w:t xml:space="preserve"> Обмеження на ОС не передбачаються.</w:t>
+      </w:r>
+      <w:bookmarkStart w:id="8" w:name="_Toc58176371"/>
+      <w:bookmarkStart w:id="9" w:name="_Toc59451143"/>
     </w:p>
     <w:p>
       <w:pPr>
@@ -1350,8 +1261,8 @@
         </w:rPr>
         <w:t>Функції продукту</w:t>
       </w:r>
+      <w:bookmarkEnd w:id="8"/>
       <w:bookmarkEnd w:id="9"/>
-      <w:bookmarkEnd w:id="10"/>
     </w:p>
     <w:p>
       <w:pPr>
@@ -1514,8 +1425,8 @@
           <w:lang w:val="uk-UA"/>
         </w:rPr>
       </w:pPr>
-      <w:bookmarkStart w:id="11" w:name="_Toc58176373"/>
-      <w:bookmarkStart w:id="12" w:name="_Toc59451144"/>
+      <w:bookmarkStart w:id="10" w:name="_Toc58176373"/>
+      <w:bookmarkStart w:id="11" w:name="_Toc59451144"/>
       <w:r>
         <w:rPr>
           <w:rFonts w:ascii="Times New Roman" w:hAnsi="Times New Roman" w:cs="Times New Roman"/>
@@ -1537,8 +1448,8 @@
         </w:rPr>
         <w:t xml:space="preserve"> Атрибути програмного продукту</w:t>
       </w:r>
+      <w:bookmarkEnd w:id="10"/>
       <w:bookmarkEnd w:id="11"/>
-      <w:bookmarkEnd w:id="12"/>
     </w:p>
     <w:p>
       <w:pPr>
@@ -1553,8 +1464,8 @@
           <w:lang w:val="uk-UA"/>
         </w:rPr>
       </w:pPr>
-      <w:bookmarkStart w:id="13" w:name="_Toc58176374"/>
-      <w:bookmarkStart w:id="14" w:name="_Toc59451145"/>
+      <w:bookmarkStart w:id="12" w:name="_Toc58176374"/>
+      <w:bookmarkStart w:id="13" w:name="_Toc59451145"/>
       <w:r>
         <w:rPr>
           <w:rFonts w:ascii="Times New Roman" w:hAnsi="Times New Roman" w:cs="Times New Roman"/>
@@ -1575,8 +1486,8 @@
         </w:rPr>
         <w:t>.1 Надійність</w:t>
       </w:r>
+      <w:bookmarkEnd w:id="12"/>
       <w:bookmarkEnd w:id="13"/>
-      <w:bookmarkEnd w:id="14"/>
     </w:p>
     <w:p>
       <w:pPr>
@@ -1599,8 +1510,8 @@
         </w:rPr>
         <w:tab/>
       </w:r>
-      <w:bookmarkStart w:id="15" w:name="_Toc58176375"/>
-      <w:bookmarkStart w:id="16" w:name="_Toc59451146"/>
+      <w:bookmarkStart w:id="14" w:name="_Toc58176375"/>
+      <w:bookmarkStart w:id="15" w:name="_Toc59451146"/>
       <w:r>
         <w:rPr>
           <w:rFonts w:ascii="Times New Roman" w:hAnsi="Times New Roman" w:cs="Times New Roman"/>
@@ -1617,7 +1528,7 @@
           <w:szCs w:val="28"/>
           <w:lang w:val="uk-UA"/>
         </w:rPr>
-        <w:t xml:space="preserve"> нами функціонал не вимагає з'єднання з мережею, тому всі проблеми, з якими зіткнеться користувач стосуються </w:t>
+        <w:t xml:space="preserve"> функціонал не вимагає з'єднання з мережею, тому всі проблеми, з якими зіткнеться користувач стосуються </w:t>
       </w:r>
       <w:r>
         <w:rPr>
@@ -1669,42 +1580,42 @@
           <w:lang w:val="uk-UA"/>
         </w:rPr>
       </w:pPr>
-      <w:bookmarkStart w:id="17" w:name="_Toc58176376"/>
-      <w:bookmarkStart w:id="18" w:name="_Toc59451147"/>
+      <w:bookmarkStart w:id="16" w:name="_Toc58176376"/>
+      <w:bookmarkStart w:id="17" w:name="_Toc59451147"/>
+      <w:bookmarkEnd w:id="14"/>
       <w:bookmarkEnd w:id="15"/>
+      <w:r>
+        <w:rPr>
+          <w:rFonts w:ascii="Times New Roman" w:hAnsi="Times New Roman" w:cs="Times New Roman"/>
+          <w:color w:val="000000" w:themeColor="text1"/>
+          <w:sz w:val="28"/>
+          <w:szCs w:val="28"/>
+          <w:lang w:val="uk-UA"/>
+        </w:rPr>
+        <w:t>6</w:t>
+      </w:r>
+      <w:r>
+        <w:rPr>
+          <w:rFonts w:ascii="Times New Roman" w:hAnsi="Times New Roman" w:cs="Times New Roman"/>
+          <w:color w:val="000000" w:themeColor="text1"/>
+          <w:sz w:val="28"/>
+          <w:szCs w:val="28"/>
+          <w:lang w:val="uk-UA"/>
+        </w:rPr>
+        <w:t>.2</w:t>
+      </w:r>
+      <w:r>
+        <w:rPr>
+          <w:rFonts w:ascii="Times New Roman" w:hAnsi="Times New Roman" w:cs="Times New Roman"/>
+          <w:color w:val="000000" w:themeColor="text1"/>
+          <w:sz w:val="28"/>
+          <w:szCs w:val="28"/>
+          <w:lang w:val="uk-UA"/>
+        </w:rPr>
+        <w:t xml:space="preserve"> Безпека</w:t>
+      </w:r>
       <w:bookmarkEnd w:id="16"/>
-      <w:r>
-        <w:rPr>
-          <w:rFonts w:ascii="Times New Roman" w:hAnsi="Times New Roman" w:cs="Times New Roman"/>
-          <w:color w:val="000000" w:themeColor="text1"/>
-          <w:sz w:val="28"/>
-          <w:szCs w:val="28"/>
-          <w:lang w:val="uk-UA"/>
-        </w:rPr>
-        <w:t>6</w:t>
-      </w:r>
-      <w:r>
-        <w:rPr>
-          <w:rFonts w:ascii="Times New Roman" w:hAnsi="Times New Roman" w:cs="Times New Roman"/>
-          <w:color w:val="000000" w:themeColor="text1"/>
-          <w:sz w:val="28"/>
-          <w:szCs w:val="28"/>
-          <w:lang w:val="uk-UA"/>
-        </w:rPr>
-        <w:t>.2</w:t>
-      </w:r>
-      <w:r>
-        <w:rPr>
-          <w:rFonts w:ascii="Times New Roman" w:hAnsi="Times New Roman" w:cs="Times New Roman"/>
-          <w:color w:val="000000" w:themeColor="text1"/>
-          <w:sz w:val="28"/>
-          <w:szCs w:val="28"/>
-          <w:lang w:val="uk-UA"/>
-        </w:rPr>
-        <w:t xml:space="preserve"> Безпека</w:t>
-      </w:r>
       <w:bookmarkEnd w:id="17"/>
-      <w:bookmarkEnd w:id="18"/>
     </w:p>
     <w:p>
       <w:pPr>
@@ -1727,16 +1638,70 @@
         </w:rPr>
         <w:tab/>
       </w:r>
-      <w:bookmarkStart w:id="19" w:name="_Toc58176377"/>
-      <w:bookmarkStart w:id="20" w:name="_Toc59451148"/>
-      <w:r>
-        <w:rPr>
-          <w:rFonts w:ascii="Times New Roman" w:hAnsi="Times New Roman" w:cs="Times New Roman"/>
-          <w:sz w:val="28"/>
-          <w:szCs w:val="28"/>
-          <w:lang w:val="uk-UA"/>
-        </w:rPr>
-        <w:t>На даний момент ми не плануємо збирати і обробляти клієнтські дані для поліпшення нашого застосування, тому можна вважати наш додаток повністю безпечним без видимих ​​</w:t>
+      <w:bookmarkStart w:id="18" w:name="_Toc58176377"/>
+      <w:bookmarkStart w:id="19" w:name="_Toc59451148"/>
+      <w:r>
+        <w:rPr>
+          <w:rFonts w:ascii="Times New Roman" w:hAnsi="Times New Roman" w:cs="Times New Roman"/>
+          <w:sz w:val="28"/>
+          <w:szCs w:val="28"/>
+          <w:lang w:val="uk-UA"/>
+        </w:rPr>
+        <w:t xml:space="preserve">На даний момент </w:t>
+      </w:r>
+      <w:r>
+        <w:rPr>
+          <w:rFonts w:ascii="Times New Roman" w:hAnsi="Times New Roman" w:cs="Times New Roman"/>
+          <w:sz w:val="28"/>
+          <w:szCs w:val="28"/>
+          <w:lang w:val="uk-UA"/>
+        </w:rPr>
+        <w:t xml:space="preserve">ми </w:t>
+      </w:r>
+      <w:r>
+        <w:rPr>
+          <w:rFonts w:ascii="Times New Roman" w:hAnsi="Times New Roman" w:cs="Times New Roman"/>
+          <w:sz w:val="28"/>
+          <w:szCs w:val="28"/>
+          <w:lang w:val="uk-UA"/>
+        </w:rPr>
+        <w:t xml:space="preserve">не плануємо збирати і обробляти клієнтські дані для поліпшення </w:t>
+      </w:r>
+      <w:r>
+        <w:rPr>
+          <w:rFonts w:ascii="Times New Roman" w:hAnsi="Times New Roman" w:cs="Times New Roman"/>
+          <w:sz w:val="28"/>
+          <w:szCs w:val="28"/>
+          <w:lang w:val="uk-UA"/>
+        </w:rPr>
+        <w:t>застосунку</w:t>
+      </w:r>
+      <w:r>
+        <w:rPr>
+          <w:rFonts w:ascii="Times New Roman" w:hAnsi="Times New Roman" w:cs="Times New Roman"/>
+          <w:sz w:val="28"/>
+          <w:szCs w:val="28"/>
+          <w:lang w:val="uk-UA"/>
+        </w:rPr>
+        <w:t xml:space="preserve">, тому можна вважати </w:t>
+      </w:r>
+      <w:r>
+        <w:rPr>
+          <w:rFonts w:ascii="Times New Roman" w:hAnsi="Times New Roman" w:cs="Times New Roman"/>
+          <w:sz w:val="28"/>
+          <w:szCs w:val="28"/>
+          <w:lang w:val="uk-UA"/>
+        </w:rPr>
+        <w:t>цей</w:t>
+      </w:r>
+      <w:r>
+        <w:rPr>
+          <w:rFonts w:ascii="Times New Roman" w:hAnsi="Times New Roman" w:cs="Times New Roman"/>
+          <w:sz w:val="28"/>
+          <w:szCs w:val="28"/>
+          <w:lang w:val="uk-UA"/>
+        </w:rPr>
+        <w:t xml:space="preserve"> додаток повністю безпечним без видимих ​​</w:t>
       </w:r>
       <w:proofErr w:type="spellStart"/>
       <w:r>
@@ -1813,8 +1778,8 @@
         </w:rPr>
         <w:t>Супроводжуваність</w:t>
       </w:r>
+      <w:bookmarkEnd w:id="18"/>
       <w:bookmarkEnd w:id="19"/>
-      <w:bookmarkEnd w:id="20"/>
       <w:proofErr w:type="spellEnd"/>
     </w:p>
     <w:p>
@@ -1836,15 +1801,81 @@
           <w:szCs w:val="28"/>
           <w:lang w:val="uk-UA"/>
         </w:rPr>
-        <w:t>Нам важлива розширюваність продукту, додавання нового функціоналу, тому при розробці ми будемо використовувати новітні технології і зручно підтримувані алгоритми</w:t>
-      </w:r>
-      <w:r>
-        <w:rPr>
-          <w:rFonts w:ascii="Times New Roman" w:hAnsi="Times New Roman" w:cs="Times New Roman"/>
-          <w:sz w:val="28"/>
-          <w:szCs w:val="28"/>
-        </w:rPr>
-        <w:t>/</w:t>
+        <w:t xml:space="preserve">Чимало важливим фактором при </w:t>
+      </w:r>
+      <w:r>
+        <w:rPr>
+          <w:rFonts w:ascii="Times New Roman" w:hAnsi="Times New Roman" w:cs="Times New Roman"/>
+          <w:sz w:val="28"/>
+          <w:szCs w:val="28"/>
+          <w:lang w:val="uk-UA"/>
+        </w:rPr>
+        <w:t xml:space="preserve">створені проекту </w:t>
+      </w:r>
+      <w:r>
+        <w:rPr>
+          <w:rFonts w:ascii="Times New Roman" w:hAnsi="Times New Roman" w:cs="Times New Roman"/>
+          <w:sz w:val="28"/>
+          <w:szCs w:val="28"/>
+          <w:lang w:val="uk-UA"/>
+        </w:rPr>
+        <w:t xml:space="preserve">є розширюваність продукту, доробка нового функціоналу, тому </w:t>
+      </w:r>
+      <w:r>
+        <w:rPr>
+          <w:rFonts w:ascii="Times New Roman" w:hAnsi="Times New Roman" w:cs="Times New Roman"/>
+          <w:sz w:val="28"/>
+          <w:szCs w:val="28"/>
+          <w:lang w:val="uk-UA"/>
+        </w:rPr>
+        <w:t xml:space="preserve">при </w:t>
+      </w:r>
+      <w:r>
+        <w:rPr>
+          <w:rFonts w:ascii="Times New Roman" w:hAnsi="Times New Roman" w:cs="Times New Roman"/>
+          <w:sz w:val="28"/>
+          <w:szCs w:val="28"/>
+          <w:lang w:val="uk-UA"/>
+        </w:rPr>
+        <w:t>розробці</w:t>
+      </w:r>
+      <w:r>
+        <w:rPr>
+          <w:rFonts w:ascii="Times New Roman" w:hAnsi="Times New Roman" w:cs="Times New Roman"/>
+          <w:sz w:val="28"/>
+          <w:szCs w:val="28"/>
+          <w:lang w:val="uk-UA"/>
+        </w:rPr>
+        <w:t xml:space="preserve"> </w:t>
+      </w:r>
+      <w:r>
+        <w:rPr>
+          <w:rFonts w:ascii="Times New Roman" w:hAnsi="Times New Roman" w:cs="Times New Roman"/>
+          <w:sz w:val="28"/>
+          <w:szCs w:val="28"/>
+          <w:lang w:val="uk-UA"/>
+        </w:rPr>
+        <w:t>будуть використовуватися новітні техн</w:t>
+      </w:r>
+      <w:bookmarkStart w:id="20" w:name="_GoBack"/>
+      <w:bookmarkEnd w:id="20"/>
+      <w:r>
+        <w:rPr>
+          <w:rFonts w:ascii="Times New Roman" w:hAnsi="Times New Roman" w:cs="Times New Roman"/>
+          <w:sz w:val="28"/>
+          <w:szCs w:val="28"/>
+          <w:lang w:val="uk-UA"/>
+        </w:rPr>
+        <w:t xml:space="preserve">ології і </w:t>
+      </w:r>
+      <w:r>
+        <w:rPr>
+          <w:rFonts w:ascii="Times New Roman" w:hAnsi="Times New Roman" w:cs="Times New Roman"/>
+          <w:sz w:val="28"/>
+          <w:szCs w:val="28"/>
+          <w:lang w:val="uk-UA"/>
+        </w:rPr>
+        <w:t>зручно підтримувані алгоритми/</w:t>
       </w:r>
       <w:proofErr w:type="spellStart"/>
       <w:r>
@@ -1852,6 +1883,7 @@
           <w:rFonts w:ascii="Times New Roman" w:hAnsi="Times New Roman" w:cs="Times New Roman"/>
           <w:sz w:val="28"/>
           <w:szCs w:val="28"/>
+          <w:lang w:val="uk-UA"/>
         </w:rPr>
         <w:t>патерни</w:t>
       </w:r>
@@ -1861,6 +1893,7 @@
           <w:rFonts w:ascii="Times New Roman" w:hAnsi="Times New Roman" w:cs="Times New Roman"/>
           <w:sz w:val="28"/>
           <w:szCs w:val="28"/>
+          <w:lang w:val="uk-UA"/>
         </w:rPr>
         <w:t>.</w:t>
       </w:r>
@@ -4013,7 +4046,7 @@
 </file>
 
 <file path=customXml/itemProps1.xml><?xml version="1.0" encoding="utf-8"?>
-<ds:datastoreItem xmlns:ds="http://schemas.openxmlformats.org/officeDocument/2006/customXml" ds:itemID="{40853061-672B-4336-9F43-FB21003A5A2B}">
+<ds:datastoreItem xmlns:ds="http://schemas.openxmlformats.org/officeDocument/2006/customXml" ds:itemID="{7B8C588B-5276-405F-AA04-8B6314BF1DAC}">
   <ds:schemaRefs>
     <ds:schemaRef ds:uri="http://schemas.openxmlformats.org/officeDocument/2006/bibliography"/>
   </ds:schemaRefs>

</xml_diff>